<commit_message>
Minor Changes on Notes
</commit_message>
<xml_diff>
--- a/Finals/Node.js.docx
+++ b/Finals/Node.js.docx
@@ -89,8 +89,6 @@
         </w:rPr>
         <w:t xml:space="preserve"> also embed code inside and at the same time create html document</w:t>
       </w:r>
-      <w:bookmarkStart w:id="0" w:name="_GoBack"/>
-      <w:bookmarkEnd w:id="0"/>
       <w:r>
         <w:rPr>
           <w:rFonts w:ascii="Verdana" w:hAnsi="Verdana"/>
@@ -2799,13 +2797,6 @@
           <w:szCs w:val="20"/>
         </w:rPr>
         <w:tab/>
-      </w:r>
-      <w:r>
-        <w:rPr>
-          <w:rFonts w:ascii="Verdana" w:hAnsi="Verdana"/>
-          <w:sz w:val="20"/>
-          <w:szCs w:val="20"/>
-        </w:rPr>
         <w:t>res.redirect(“/success.js”);</w:t>
       </w:r>
       <w:r>
@@ -5089,7 +5080,31 @@
           <w:sz w:val="20"/>
           <w:szCs w:val="20"/>
         </w:rPr>
-        <w:t xml:space="preserve">What this does is to actually send the query as </w:t>
+        <w:t xml:space="preserve">This code </w:t>
+      </w:r>
+      <w:r>
+        <w:rPr>
+          <w:rFonts w:ascii="Verdana" w:hAnsi="Verdana"/>
+          <w:sz w:val="20"/>
+          <w:szCs w:val="20"/>
+        </w:rPr>
+        <w:t xml:space="preserve">send the query </w:t>
+      </w:r>
+      <w:r>
+        <w:rPr>
+          <w:rFonts w:ascii="Verdana" w:hAnsi="Verdana"/>
+          <w:sz w:val="20"/>
+          <w:szCs w:val="20"/>
+        </w:rPr>
+        <w:t xml:space="preserve">rows </w:t>
+      </w:r>
+      <w:r>
+        <w:rPr>
+          <w:rFonts w:ascii="Verdana" w:hAnsi="Verdana"/>
+          <w:sz w:val="20"/>
+          <w:szCs w:val="20"/>
+        </w:rPr>
+        <w:t xml:space="preserve">as </w:t>
       </w:r>
       <w:r>
         <w:rPr>
@@ -5177,8 +5192,18 @@
           <w:sz w:val="20"/>
           <w:szCs w:val="20"/>
         </w:rPr>
-        <w:t xml:space="preserve"> and display it into the page using node.js code specified within the &lt;% %&gt; tag</w:t>
-      </w:r>
+        <w:t xml:space="preserve"> and display it into the p</w:t>
+      </w:r>
+      <w:r>
+        <w:rPr>
+          <w:rFonts w:ascii="Verdana" w:hAnsi="Verdana"/>
+          <w:sz w:val="20"/>
+          <w:szCs w:val="20"/>
+        </w:rPr>
+        <w:t>age using node.j</w:t>
+      </w:r>
+      <w:bookmarkStart w:id="0" w:name="_GoBack"/>
+      <w:bookmarkEnd w:id="0"/>
       <w:r>
         <w:rPr>
           <w:rFonts w:ascii="Verdana" w:hAnsi="Verdana"/>

</xml_diff>